<commit_message>
Suivi de Projet updated
</commit_message>
<xml_diff>
--- a/Gestion de Projet/Suivi du Projet Supervision.docx
+++ b/Gestion de Projet/Suivi du Projet Supervision.docx
@@ -33,8 +33,6 @@
         </w:rPr>
         <w:t>Adressage IP</w:t>
       </w:r>
-      <w:bookmarkStart w:id="0" w:name="_GoBack"/>
-      <w:bookmarkEnd w:id="0"/>
     </w:p>
     <w:p>
       <w:pPr>
@@ -2538,7 +2536,7 @@
         <w:rPr>
           <w:b/>
         </w:rPr>
-        <w:t>Dylan Cattelan :</w:t>
+        <w:t>Dylan Cattelan</w:t>
       </w:r>
     </w:p>
     <w:p>
@@ -2584,12 +2582,6 @@
         </w:rPr>
         <w:t>Cédric</w:t>
       </w:r>
-      <w:r>
-        <w:rPr>
-          <w:b/>
-        </w:rPr>
-        <w:t> :</w:t>
-      </w:r>
     </w:p>
     <w:p>
       <w:pPr>
@@ -2730,13 +2722,42 @@
     </w:p>
     <w:p>
       <w:pPr>
-        <w:pStyle w:val="Paragraphedeliste"/>
-        <w:spacing w:after="0"/>
-      </w:pPr>
-    </w:p>
-    <w:p>
-      <w:pPr>
-        <w:jc w:val="center"/>
+        <w:spacing w:after="0"/>
+        <w:rPr>
+          <w:b/>
+        </w:rPr>
+      </w:pPr>
+    </w:p>
+    <w:p>
+      <w:pPr>
+        <w:spacing w:after="0"/>
+        <w:rPr>
+          <w:b/>
+        </w:rPr>
+      </w:pPr>
+      <w:r>
+        <w:rPr>
+          <w:b/>
+        </w:rPr>
+        <w:t>Romain Verhaeghe</w:t>
+      </w:r>
+    </w:p>
+    <w:p>
+      <w:pPr>
+        <w:spacing w:after="0"/>
+      </w:pPr>
+      <w:r>
+        <w:rPr>
+          <w:b/>
+        </w:rPr>
+        <w:tab/>
+      </w:r>
+      <w:r>
+        <w:t>Absent</w:t>
+      </w:r>
+    </w:p>
+    <w:p>
+      <w:pPr>
         <w:rPr>
           <w:b/>
         </w:rPr>
@@ -2765,9 +2786,6 @@
         </w:rPr>
         <w:t>Groupe</w:t>
       </w:r>
-      <w:r>
-        <w:t xml:space="preserve"> : </w:t>
-      </w:r>
     </w:p>
     <w:p>
       <w:pPr>
@@ -2820,19 +2838,23 @@
     <w:p>
       <w:pPr>
         <w:pStyle w:val="Paragraphedeliste"/>
-      </w:pPr>
-    </w:p>
-    <w:p>
-      <w:pPr>
-        <w:rPr>
-          <w:b/>
-        </w:rPr>
-      </w:pPr>
-      <w:r>
-        <w:rPr>
-          <w:b/>
-        </w:rPr>
-        <w:t>Dylan Cattelan :</w:t>
+        <w:spacing w:after="0"/>
+        <w:rPr>
+          <w:lang w:val="en-US"/>
+        </w:rPr>
+      </w:pPr>
+    </w:p>
+    <w:p>
+      <w:pPr>
+        <w:rPr>
+          <w:b/>
+        </w:rPr>
+      </w:pPr>
+      <w:r>
+        <w:rPr>
+          <w:b/>
+        </w:rPr>
+        <w:t>Dylan Cattelan</w:t>
       </w:r>
     </w:p>
     <w:p>
@@ -2893,12 +2915,6 @@
           <w:b/>
         </w:rPr>
         <w:t>Cédric</w:t>
-      </w:r>
-      <w:r>
-        <w:rPr>
-          <w:b/>
-        </w:rPr>
-        <w:t> :</w:t>
       </w:r>
     </w:p>
     <w:p>
@@ -2980,15 +2996,33 @@
         <w:spacing w:after="0"/>
       </w:pPr>
     </w:p>
-    <w:p/>
-    <w:p>
-      <w:pPr>
-        <w:jc w:val="center"/>
-        <w:rPr>
-          <w:rStyle w:val="Rfrenceple"/>
-          <w:sz w:val="28"/>
-        </w:rPr>
-      </w:pPr>
+    <w:p>
+      <w:pPr>
+        <w:spacing w:after="0"/>
+        <w:rPr>
+          <w:b/>
+        </w:rPr>
+      </w:pPr>
+      <w:r>
+        <w:rPr>
+          <w:b/>
+        </w:rPr>
+        <w:t>Romain Verhaeghe</w:t>
+      </w:r>
+    </w:p>
+    <w:p>
+      <w:pPr>
+        <w:spacing w:after="0"/>
+      </w:pPr>
+      <w:r>
+        <w:rPr>
+          <w:b/>
+        </w:rPr>
+        <w:tab/>
+      </w:r>
+      <w:r>
+        <w:t>Absent</w:t>
+      </w:r>
     </w:p>
     <w:p>
       <w:pPr>
@@ -4058,7 +4092,12 @@
     <w:p>
       <w:r>
         <w:tab/>
-        <w:t>-Création des répertoires partagés S :</w:t>
+      </w:r>
+      <w:r>
+        <w:t xml:space="preserve">- </w:t>
+      </w:r>
+      <w:r>
+        <w:t>Création des répertoires partagés S :</w:t>
       </w:r>
     </w:p>
     <w:p>
@@ -4066,7 +4105,13 @@
         <w:ind w:firstLine="708"/>
       </w:pPr>
       <w:r>
-        <w:t>-Création des répertoires partagés G :</w:t>
+        <w:t>-</w:t>
+      </w:r>
+      <w:r>
+        <w:t xml:space="preserve"> </w:t>
+      </w:r>
+      <w:r>
+        <w:t>Création des répertoires partagés G :</w:t>
       </w:r>
     </w:p>
     <w:p>
@@ -4099,6 +4144,44 @@
       <w:r>
         <w:t xml:space="preserve"> )</w:t>
       </w:r>
+    </w:p>
+    <w:p>
+      <w:pPr>
+        <w:ind w:firstLine="708"/>
+      </w:pPr>
+    </w:p>
+    <w:p>
+      <w:pPr>
+        <w:spacing w:after="0"/>
+        <w:rPr>
+          <w:b/>
+        </w:rPr>
+      </w:pPr>
+      <w:r>
+        <w:rPr>
+          <w:b/>
+        </w:rPr>
+        <w:t>Dylan Peltre</w:t>
+      </w:r>
+    </w:p>
+    <w:p>
+      <w:pPr>
+        <w:spacing w:after="0"/>
+      </w:pPr>
+      <w:r>
+        <w:rPr>
+          <w:b/>
+        </w:rPr>
+        <w:tab/>
+      </w:r>
+      <w:r>
+        <w:t>Absent</w:t>
+      </w:r>
+    </w:p>
+    <w:p>
+      <w:pPr>
+        <w:ind w:firstLine="708"/>
+      </w:pPr>
     </w:p>
     <w:p>
       <w:pPr>
@@ -4281,9 +4364,9 @@
       <w:r>
         <w:t>Correction de bugs sur les dossiers partagés</w:t>
       </w:r>
-    </w:p>
-    <w:p/>
-    <w:p/>
+      <w:bookmarkStart w:id="0" w:name="_GoBack"/>
+      <w:bookmarkEnd w:id="0"/>
+    </w:p>
     <w:sectPr>
       <w:pgSz w:w="11906" w:h="16838"/>
       <w:pgMar w:top="1417" w:right="1417" w:bottom="1417" w:left="1417" w:header="708" w:footer="708" w:gutter="0"/>
@@ -5860,7 +5943,7 @@
 </file>
 
 <file path=customXml/itemProps1.xml><?xml version="1.0" encoding="utf-8"?>
-<ds:datastoreItem xmlns:ds="http://schemas.openxmlformats.org/officeDocument/2006/customXml" ds:itemID="{D3351CC8-0800-4E5B-98AD-2B6405ADDF5E}">
+<ds:datastoreItem xmlns:ds="http://schemas.openxmlformats.org/officeDocument/2006/customXml" ds:itemID="{5DC7E85D-35EA-4C4A-9F50-C17C155F46FE}">
   <ds:schemaRefs>
     <ds:schemaRef ds:uri="http://schemas.openxmlformats.org/officeDocument/2006/bibliography"/>
   </ds:schemaRefs>

</xml_diff>